<commit_message>
Fixed some comments and updated the conlcusions
</commit_message>
<xml_diff>
--- a/HeroesOfPymoli/Conclusions.docx
+++ b/HeroesOfPymoli/Conclusions.docx
@@ -124,6 +124,20 @@
         </w:rPr>
         <w:t>, the age range of gamers may widen in the future as gaming is becoming a larger entertainment source than industries such as film. Especially due to current events such as the COVID-19 pandemic, current age demographics in gaming may certainly be wider than this data set.</w:t>
       </w:r>
+      <w:r>
+        <w:rPr>
+          <w:sz w:val="24"/>
+          <w:szCs w:val="24"/>
+        </w:rPr>
+        <w:t xml:space="preserve"> This does not mean that the target market should be widened, it should still focus on these largest age groups</w:t>
+      </w:r>
+      <w:r>
+        <w:rPr>
+          <w:sz w:val="24"/>
+          <w:szCs w:val="24"/>
+        </w:rPr>
+        <w:t xml:space="preserve"> as they are also the largest spenders as seen by the Player Analysis done by Age.</w:t>
+      </w:r>
     </w:p>
     <w:p>
       <w:pPr>
@@ -225,23 +239,7 @@
           <w:sz w:val="24"/>
           <w:szCs w:val="24"/>
         </w:rPr>
-        <w:t xml:space="preserve"> the items themselves. There are 179 different Item ID’s but some clear signs that a few items </w:t>
-      </w:r>
-      <w:proofErr w:type="gramStart"/>
-      <w:r>
-        <w:rPr>
-          <w:sz w:val="24"/>
-          <w:szCs w:val="24"/>
-        </w:rPr>
-        <w:t>are seen as</w:t>
-      </w:r>
-      <w:proofErr w:type="gramEnd"/>
-      <w:r>
-        <w:rPr>
-          <w:sz w:val="24"/>
-          <w:szCs w:val="24"/>
-        </w:rPr>
-        <w:t xml:space="preserve"> </w:t>
+        <w:t xml:space="preserve"> the items themselves. There are 179 different Item ID’s but some clear signs that a few items are seen as </w:t>
       </w:r>
       <w:r>
         <w:rPr>
@@ -255,23 +253,7 @@
           <w:sz w:val="24"/>
           <w:szCs w:val="24"/>
         </w:rPr>
-        <w:t xml:space="preserve"> purchases by players. Final Critic, </w:t>
-      </w:r>
-      <w:proofErr w:type="spellStart"/>
-      <w:r>
-        <w:rPr>
-          <w:sz w:val="24"/>
-          <w:szCs w:val="24"/>
-        </w:rPr>
-        <w:t>Oathbreaker</w:t>
-      </w:r>
-      <w:proofErr w:type="spellEnd"/>
-      <w:r>
-        <w:rPr>
-          <w:sz w:val="24"/>
-          <w:szCs w:val="24"/>
-        </w:rPr>
-        <w:t>, and Fiery Glass Crusader show up on both the most popular items and most profitable items summary tables. It would be wise to remove some of the lowest selling items and save resources to add in variants of the more popular ones that could net more profit. There is also a dilemma in offering too many choices to consumers as it can be overwhelming, and they may choose not to purchase anything at all. A few choices would allow them to differentiate and decide what is best for their unique play style and entice them to make a purchase.</w:t>
+        <w:t xml:space="preserve"> purchases by players. Final Critic, Oathbreaker, and Fiery Glass Crusader show up on both the most popular items and most profitable items summary tables. It would be wise to remove some of the lowest selling items and save resources to add in variants of the more popular ones that could net more profit. There is also a dilemma in offering too many choices to consumers as it can be overwhelming, and they may choose not to purchase anything at all. A few choices would allow them to differentiate and decide what is best for their unique play style and entice them to make a purchase.</w:t>
       </w:r>
     </w:p>
     <w:sectPr>

</xml_diff>